<commit_message>
#Lab 5_2 -finished lab 5_2
</commit_message>
<xml_diff>
--- a/out/production/MTUSep24DSC/RecursionLydiasVersion/Lab 4 Recursion_Lab.docx
+++ b/out/production/MTUSep24DSC/RecursionLydiasVersion/Lab 4 Recursion_Lab.docx
@@ -1,6 +1,6 @@
 
 <file path=word/document.xml><?xml version="1.0" encoding="utf-8"?>
-<w:document xmlns:wpc="http://schemas.microsoft.com/office/word/2010/wordprocessingCanvas" xmlns:cx="http://schemas.microsoft.com/office/drawing/2014/chartex" xmlns:cx1="http://schemas.microsoft.com/office/drawing/2015/9/8/chartex" xmlns:cx2="http://schemas.microsoft.com/office/drawing/2015/10/21/chartex" xmlns:cx3="http://schemas.microsoft.com/office/drawing/2016/5/9/chartex" xmlns:cx4="http://schemas.microsoft.com/office/drawing/2016/5/10/chartex" xmlns:cx5="http://schemas.microsoft.com/office/drawing/2016/5/11/chartex" xmlns:cx6="http://schemas.microsoft.com/office/drawing/2016/5/12/chartex" xmlns:cx7="http://schemas.microsoft.com/office/drawing/2016/5/13/chartex" xmlns:cx8="http://schemas.microsoft.com/office/drawing/2016/5/14/chartex" xmlns:mc="http://schemas.openxmlformats.org/markup-compatibility/2006" xmlns:aink="http://schemas.microsoft.com/office/drawing/2016/ink" xmlns:am3d="http://schemas.microsoft.com/office/drawing/2017/model3d" xmlns:o="urn:schemas-microsoft-com:office:office" xmlns:r="http://schemas.openxmlformats.org/officeDocument/2006/relationships" xmlns:m="http://schemas.openxmlformats.org/officeDocument/2006/math" xmlns:v="urn:schemas-microsoft-com:vml" xmlns:wp14="http://schemas.microsoft.com/office/word/2010/wordprocessingDrawing" xmlns:wp="http://schemas.openxmlformats.org/drawingml/2006/wordprocessingDrawing" xmlns:w10="urn:schemas-microsoft-com:office:word" xmlns:w="http://schemas.openxmlformats.org/wordprocessingml/2006/main" xmlns:w14="http://schemas.microsoft.com/office/word/2010/wordml" xmlns:w15="http://schemas.microsoft.com/office/word/2012/wordml" xmlns:w16cex="http://schemas.microsoft.com/office/word/2018/wordml/cex" xmlns:w16cid="http://schemas.microsoft.com/office/word/2016/wordml/cid" xmlns:w16="http://schemas.microsoft.com/office/word/2018/wordml" xmlns:w16sdtdh="http://schemas.microsoft.com/office/word/2020/wordml/sdtdatahash" xmlns:w16se="http://schemas.microsoft.com/office/word/2015/wordml/symex" xmlns:wpg="http://schemas.microsoft.com/office/word/2010/wordprocessingGroup" xmlns:wpi="http://schemas.microsoft.com/office/word/2010/wordprocessingInk" xmlns:wne="http://schemas.microsoft.com/office/word/2006/wordml" xmlns:wps="http://schemas.microsoft.com/office/word/2010/wordprocessingShape" mc:Ignorable="w14 w15 w16se w16cid w16 w16cex w16sdtdh wp14">
+<w:document xmlns:wpc="http://schemas.microsoft.com/office/word/2010/wordprocessingCanvas" xmlns:cx="http://schemas.microsoft.com/office/drawing/2014/chartex" xmlns:cx1="http://schemas.microsoft.com/office/drawing/2015/9/8/chartex" xmlns:cx2="http://schemas.microsoft.com/office/drawing/2015/10/21/chartex" xmlns:cx3="http://schemas.microsoft.com/office/drawing/2016/5/9/chartex" xmlns:cx4="http://schemas.microsoft.com/office/drawing/2016/5/10/chartex" xmlns:cx5="http://schemas.microsoft.com/office/drawing/2016/5/11/chartex" xmlns:cx6="http://schemas.microsoft.com/office/drawing/2016/5/12/chartex" xmlns:cx7="http://schemas.microsoft.com/office/drawing/2016/5/13/chartex" xmlns:cx8="http://schemas.microsoft.com/office/drawing/2016/5/14/chartex" xmlns:mc="http://schemas.openxmlformats.org/markup-compatibility/2006" xmlns:aink="http://schemas.microsoft.com/office/drawing/2016/ink" xmlns:am3d="http://schemas.microsoft.com/office/drawing/2017/model3d" xmlns:o="urn:schemas-microsoft-com:office:office" xmlns:oel="http://schemas.microsoft.com/office/2019/extlst" xmlns:r="http://schemas.openxmlformats.org/officeDocument/2006/relationships" xmlns:m="http://schemas.openxmlformats.org/officeDocument/2006/math" xmlns:v="urn:schemas-microsoft-com:vml" xmlns:wp14="http://schemas.microsoft.com/office/word/2010/wordprocessingDrawing" xmlns:wp="http://schemas.openxmlformats.org/drawingml/2006/wordprocessingDrawing" xmlns:w10="urn:schemas-microsoft-com:office:word" xmlns:w="http://schemas.openxmlformats.org/wordprocessingml/2006/main" xmlns:w14="http://schemas.microsoft.com/office/word/2010/wordml" xmlns:w15="http://schemas.microsoft.com/office/word/2012/wordml" xmlns:w16cex="http://schemas.microsoft.com/office/word/2018/wordml/cex" xmlns:w16cid="http://schemas.microsoft.com/office/word/2016/wordml/cid" xmlns:w16="http://schemas.microsoft.com/office/word/2018/wordml" xmlns:w16du="http://schemas.microsoft.com/office/word/2023/wordml/word16du" xmlns:w16sdtdh="http://schemas.microsoft.com/office/word/2020/wordml/sdtdatahash" xmlns:w16se="http://schemas.microsoft.com/office/word/2015/wordml/symex" xmlns:wpg="http://schemas.microsoft.com/office/word/2010/wordprocessingGroup" xmlns:wpi="http://schemas.microsoft.com/office/word/2010/wordprocessingInk" xmlns:wne="http://schemas.microsoft.com/office/word/2006/wordml" xmlns:wps="http://schemas.microsoft.com/office/word/2010/wordprocessingShape" mc:Ignorable="w14 w15 w16se w16cid w16 w16cex w16sdtdh w16du wp14">
   <w:body>
     <w:p>
       <w:pPr>
@@ -236,7 +236,23 @@
           <w:sz w:val="24"/>
           <w:szCs w:val="24"/>
         </w:rPr>
-        <w:t xml:space="preserve">Note: For the purpose of debugging here, easier to call </w:t>
+        <w:t xml:space="preserve">Note: For the purpose of debugging here, </w:t>
+      </w:r>
+      <w:proofErr w:type="gramStart"/>
+      <w:r>
+        <w:rPr>
+          <w:sz w:val="24"/>
+          <w:szCs w:val="24"/>
+        </w:rPr>
+        <w:t>easier</w:t>
+      </w:r>
+      <w:proofErr w:type="gramEnd"/>
+      <w:r>
+        <w:rPr>
+          <w:sz w:val="24"/>
+          <w:szCs w:val="24"/>
+        </w:rPr>
+        <w:t xml:space="preserve"> to call </w:t>
       </w:r>
       <w:proofErr w:type="gramStart"/>
       <w:r>
@@ -1194,21 +1210,12 @@
           <w:szCs w:val="24"/>
         </w:rPr>
       </w:pPr>
-      <w:proofErr w:type="gramStart"/>
-      <w:r>
-        <w:rPr>
-          <w:sz w:val="24"/>
-          <w:szCs w:val="24"/>
-        </w:rPr>
-        <w:t>i.e.</w:t>
-      </w:r>
-      <w:proofErr w:type="gramEnd"/>
-      <w:r>
-        <w:rPr>
-          <w:sz w:val="24"/>
-          <w:szCs w:val="24"/>
-        </w:rPr>
-        <w:t xml:space="preserve"> a recursive definition.</w:t>
+      <w:r>
+        <w:rPr>
+          <w:sz w:val="24"/>
+          <w:szCs w:val="24"/>
+        </w:rPr>
+        <w:t>i.e. a recursive definition.</w:t>
       </w:r>
     </w:p>
     <w:p>
@@ -1267,6 +1274,81 @@
     <w:p>
       <w:pPr>
         <w:rPr>
+          <w:rFonts w:asciiTheme="minorHAnsi" w:hAnsiTheme="minorHAnsi" w:cstheme="minorHAnsi"/>
+          <w:color w:val="808080" w:themeColor="background1" w:themeShade="80"/>
+          <w:sz w:val="24"/>
+          <w:szCs w:val="24"/>
+        </w:rPr>
+      </w:pPr>
+      <w:r>
+        <w:rPr>
+          <w:rFonts w:asciiTheme="minorHAnsi" w:hAnsiTheme="minorHAnsi" w:cstheme="minorHAnsi"/>
+          <w:color w:val="808080" w:themeColor="background1" w:themeShade="80"/>
+          <w:sz w:val="24"/>
+          <w:szCs w:val="24"/>
+        </w:rPr>
+        <w:t>Recursion is</w:t>
+      </w:r>
+      <w:r>
+        <w:rPr>
+          <w:rFonts w:asciiTheme="minorHAnsi" w:hAnsiTheme="minorHAnsi" w:cstheme="minorHAnsi"/>
+          <w:color w:val="808080" w:themeColor="background1" w:themeShade="80"/>
+          <w:sz w:val="24"/>
+          <w:szCs w:val="24"/>
+        </w:rPr>
+        <w:t xml:space="preserve"> much more</w:t>
+      </w:r>
+      <w:r>
+        <w:rPr>
+          <w:rFonts w:asciiTheme="minorHAnsi" w:hAnsiTheme="minorHAnsi" w:cstheme="minorHAnsi"/>
+          <w:color w:val="808080" w:themeColor="background1" w:themeShade="80"/>
+          <w:sz w:val="24"/>
+          <w:szCs w:val="24"/>
+        </w:rPr>
+        <w:t xml:space="preserve"> inefficient here because </w:t>
+      </w:r>
+      <w:r>
+        <w:rPr>
+          <w:rFonts w:asciiTheme="minorHAnsi" w:hAnsiTheme="minorHAnsi" w:cstheme="minorHAnsi"/>
+          <w:color w:val="808080" w:themeColor="background1" w:themeShade="80"/>
+          <w:sz w:val="24"/>
+          <w:szCs w:val="24"/>
+        </w:rPr>
+        <w:t xml:space="preserve">the </w:t>
+      </w:r>
+      <w:proofErr w:type="spellStart"/>
+      <w:r>
+        <w:rPr>
+          <w:rFonts w:asciiTheme="minorHAnsi" w:hAnsiTheme="minorHAnsi" w:cstheme="minorHAnsi"/>
+          <w:color w:val="808080" w:themeColor="background1" w:themeShade="80"/>
+          <w:sz w:val="24"/>
+          <w:szCs w:val="24"/>
+        </w:rPr>
+        <w:t>programme</w:t>
+      </w:r>
+      <w:proofErr w:type="spellEnd"/>
+      <w:r>
+        <w:rPr>
+          <w:rFonts w:asciiTheme="minorHAnsi" w:hAnsiTheme="minorHAnsi" w:cstheme="minorHAnsi"/>
+          <w:color w:val="808080" w:themeColor="background1" w:themeShade="80"/>
+          <w:sz w:val="24"/>
+          <w:szCs w:val="24"/>
+        </w:rPr>
+        <w:t xml:space="preserve"> needs to</w:t>
+      </w:r>
+      <w:r>
+        <w:rPr>
+          <w:rFonts w:asciiTheme="minorHAnsi" w:hAnsiTheme="minorHAnsi" w:cstheme="minorHAnsi"/>
+          <w:color w:val="808080" w:themeColor="background1" w:themeShade="80"/>
+          <w:sz w:val="24"/>
+          <w:szCs w:val="24"/>
+        </w:rPr>
+        <w:t xml:space="preserve"> run the same identical tasks twice. Whereas doing it in a simple for loop runs the task once, while keeping a variable in memory.</w:t>
+      </w:r>
+    </w:p>
+    <w:p>
+      <w:pPr>
+        <w:rPr>
           <w:b/>
           <w:sz w:val="24"/>
           <w:szCs w:val="24"/>
@@ -1313,10 +1395,236 @@
     <w:p>
       <w:pPr>
         <w:rPr>
-          <w:sz w:val="24"/>
-          <w:szCs w:val="24"/>
-        </w:rPr>
-      </w:pPr>
+          <w:rFonts w:asciiTheme="minorHAnsi" w:hAnsiTheme="minorHAnsi" w:cstheme="minorHAnsi"/>
+          <w:color w:val="808080" w:themeColor="background1" w:themeShade="80"/>
+          <w:sz w:val="24"/>
+          <w:szCs w:val="24"/>
+        </w:rPr>
+      </w:pPr>
+      <w:r>
+        <w:rPr>
+          <w:rFonts w:asciiTheme="minorHAnsi" w:hAnsiTheme="minorHAnsi" w:cstheme="minorHAnsi"/>
+          <w:color w:val="808080" w:themeColor="background1" w:themeShade="80"/>
+          <w:sz w:val="24"/>
+          <w:szCs w:val="24"/>
+        </w:rPr>
+        <w:t>Recursive method for 10</w:t>
+      </w:r>
+      <w:r>
+        <w:rPr>
+          <w:rFonts w:asciiTheme="minorHAnsi" w:hAnsiTheme="minorHAnsi" w:cstheme="minorHAnsi"/>
+          <w:color w:val="808080" w:themeColor="background1" w:themeShade="80"/>
+          <w:sz w:val="24"/>
+          <w:szCs w:val="24"/>
+          <w:vertAlign w:val="superscript"/>
+        </w:rPr>
+        <w:t>th</w:t>
+      </w:r>
+      <w:r>
+        <w:rPr>
+          <w:rFonts w:asciiTheme="minorHAnsi" w:hAnsiTheme="minorHAnsi" w:cstheme="minorHAnsi"/>
+          <w:color w:val="808080" w:themeColor="background1" w:themeShade="80"/>
+          <w:sz w:val="24"/>
+          <w:szCs w:val="24"/>
+        </w:rPr>
+        <w:t xml:space="preserve"> number took 36 </w:t>
+      </w:r>
+      <w:proofErr w:type="spellStart"/>
+      <w:r>
+        <w:rPr>
+          <w:rFonts w:asciiTheme="minorHAnsi" w:hAnsiTheme="minorHAnsi" w:cstheme="minorHAnsi"/>
+          <w:color w:val="808080" w:themeColor="background1" w:themeShade="80"/>
+          <w:sz w:val="24"/>
+          <w:szCs w:val="24"/>
+        </w:rPr>
+        <w:t>ms</w:t>
+      </w:r>
+      <w:proofErr w:type="spellEnd"/>
+      <w:r>
+        <w:rPr>
+          <w:rFonts w:asciiTheme="minorHAnsi" w:hAnsiTheme="minorHAnsi" w:cstheme="minorHAnsi"/>
+          <w:color w:val="808080" w:themeColor="background1" w:themeShade="80"/>
+          <w:sz w:val="24"/>
+          <w:szCs w:val="24"/>
+        </w:rPr>
+        <w:t>, non-recursive method for 10</w:t>
+      </w:r>
+      <w:r>
+        <w:rPr>
+          <w:rFonts w:asciiTheme="minorHAnsi" w:hAnsiTheme="minorHAnsi" w:cstheme="minorHAnsi"/>
+          <w:color w:val="808080" w:themeColor="background1" w:themeShade="80"/>
+          <w:sz w:val="24"/>
+          <w:szCs w:val="24"/>
+          <w:vertAlign w:val="superscript"/>
+        </w:rPr>
+        <w:t>th</w:t>
+      </w:r>
+      <w:r>
+        <w:rPr>
+          <w:rFonts w:asciiTheme="minorHAnsi" w:hAnsiTheme="minorHAnsi" w:cstheme="minorHAnsi"/>
+          <w:color w:val="808080" w:themeColor="background1" w:themeShade="80"/>
+          <w:sz w:val="24"/>
+          <w:szCs w:val="24"/>
+        </w:rPr>
+        <w:t xml:space="preserve"> number took 22ms. The difference in the time taken for the same tests written on the methods is also significant.</w:t>
+      </w:r>
+    </w:p>
+    <w:p>
+      <w:pPr>
+        <w:rPr>
+          <w:sz w:val="24"/>
+          <w:szCs w:val="24"/>
+        </w:rPr>
+      </w:pPr>
+    </w:p>
+    <w:p>
+      <w:pPr>
+        <w:rPr>
+          <w:sz w:val="24"/>
+          <w:szCs w:val="24"/>
+        </w:rPr>
+      </w:pPr>
+      <w:r>
+        <w:rPr>
+          <w:sz w:val="24"/>
+          <w:szCs w:val="24"/>
+        </w:rPr>
+        <w:drawing>
+          <wp:inline distT="0" distB="0" distL="0" distR="0" wp14:anchorId="38EC4E87" wp14:editId="37B063AA">
+            <wp:extent cx="5486400" cy="4491355"/>
+            <wp:effectExtent l="0" t="0" r="0" b="4445"/>
+            <wp:docPr id="587824955" name="Picture 1" descr="A screenshot of a computer&#10;&#10;Description automatically generated"/>
+            <wp:cNvGraphicFramePr>
+              <a:graphicFrameLocks xmlns:a="http://schemas.openxmlformats.org/drawingml/2006/main" noChangeAspect="1"/>
+            </wp:cNvGraphicFramePr>
+            <a:graphic xmlns:a="http://schemas.openxmlformats.org/drawingml/2006/main">
+              <a:graphicData uri="http://schemas.openxmlformats.org/drawingml/2006/picture">
+                <pic:pic xmlns:pic="http://schemas.openxmlformats.org/drawingml/2006/picture">
+                  <pic:nvPicPr>
+                    <pic:cNvPr id="587824955" name="Picture 1" descr="A screenshot of a computer&#10;&#10;Description automatically generated"/>
+                    <pic:cNvPicPr/>
+                  </pic:nvPicPr>
+                  <pic:blipFill>
+                    <a:blip r:embed="rId5"/>
+                    <a:stretch>
+                      <a:fillRect/>
+                    </a:stretch>
+                  </pic:blipFill>
+                  <pic:spPr>
+                    <a:xfrm>
+                      <a:off x="0" y="0"/>
+                      <a:ext cx="5486400" cy="4491355"/>
+                    </a:xfrm>
+                    <a:prstGeom prst="rect">
+                      <a:avLst/>
+                    </a:prstGeom>
+                  </pic:spPr>
+                </pic:pic>
+              </a:graphicData>
+            </a:graphic>
+          </wp:inline>
+        </w:drawing>
+      </w:r>
+    </w:p>
+    <w:p>
+      <w:pPr>
+        <w:rPr>
+          <w:sz w:val="24"/>
+          <w:szCs w:val="24"/>
+        </w:rPr>
+      </w:pPr>
+      <w:r>
+        <w:rPr>
+          <w:sz w:val="24"/>
+          <w:szCs w:val="24"/>
+        </w:rPr>
+        <w:lastRenderedPageBreak/>
+        <w:drawing>
+          <wp:inline distT="0" distB="0" distL="0" distR="0" wp14:anchorId="0604BFC2" wp14:editId="0DEE79C3">
+            <wp:extent cx="5486400" cy="4491355"/>
+            <wp:effectExtent l="0" t="0" r="0" b="4445"/>
+            <wp:docPr id="1598152680" name="Picture 1" descr="A screenshot of a computer&#10;&#10;Description automatically generated"/>
+            <wp:cNvGraphicFramePr>
+              <a:graphicFrameLocks xmlns:a="http://schemas.openxmlformats.org/drawingml/2006/main" noChangeAspect="1"/>
+            </wp:cNvGraphicFramePr>
+            <a:graphic xmlns:a="http://schemas.openxmlformats.org/drawingml/2006/main">
+              <a:graphicData uri="http://schemas.openxmlformats.org/drawingml/2006/picture">
+                <pic:pic xmlns:pic="http://schemas.openxmlformats.org/drawingml/2006/picture">
+                  <pic:nvPicPr>
+                    <pic:cNvPr id="1598152680" name="Picture 1" descr="A screenshot of a computer&#10;&#10;Description automatically generated"/>
+                    <pic:cNvPicPr/>
+                  </pic:nvPicPr>
+                  <pic:blipFill>
+                    <a:blip r:embed="rId6"/>
+                    <a:stretch>
+                      <a:fillRect/>
+                    </a:stretch>
+                  </pic:blipFill>
+                  <pic:spPr>
+                    <a:xfrm>
+                      <a:off x="0" y="0"/>
+                      <a:ext cx="5486400" cy="4491355"/>
+                    </a:xfrm>
+                    <a:prstGeom prst="rect">
+                      <a:avLst/>
+                    </a:prstGeom>
+                  </pic:spPr>
+                </pic:pic>
+              </a:graphicData>
+            </a:graphic>
+          </wp:inline>
+        </w:drawing>
+      </w:r>
+    </w:p>
+    <w:p>
+      <w:pPr>
+        <w:rPr>
+          <w:sz w:val="24"/>
+          <w:szCs w:val="24"/>
+        </w:rPr>
+      </w:pPr>
+      <w:r>
+        <w:rPr>
+          <w:sz w:val="24"/>
+          <w:szCs w:val="24"/>
+        </w:rPr>
+        <w:lastRenderedPageBreak/>
+        <w:drawing>
+          <wp:inline distT="0" distB="0" distL="0" distR="0" wp14:anchorId="56C3E608" wp14:editId="3C3EF866">
+            <wp:extent cx="5486400" cy="6545580"/>
+            <wp:effectExtent l="0" t="0" r="0" b="7620"/>
+            <wp:docPr id="2003173977" name="Picture 1" descr="A screenshot of a computer&#10;&#10;Description automatically generated"/>
+            <wp:cNvGraphicFramePr>
+              <a:graphicFrameLocks xmlns:a="http://schemas.openxmlformats.org/drawingml/2006/main" noChangeAspect="1"/>
+            </wp:cNvGraphicFramePr>
+            <a:graphic xmlns:a="http://schemas.openxmlformats.org/drawingml/2006/main">
+              <a:graphicData uri="http://schemas.openxmlformats.org/drawingml/2006/picture">
+                <pic:pic xmlns:pic="http://schemas.openxmlformats.org/drawingml/2006/picture">
+                  <pic:nvPicPr>
+                    <pic:cNvPr id="2003173977" name="Picture 1" descr="A screenshot of a computer&#10;&#10;Description automatically generated"/>
+                    <pic:cNvPicPr/>
+                  </pic:nvPicPr>
+                  <pic:blipFill>
+                    <a:blip r:embed="rId7"/>
+                    <a:stretch>
+                      <a:fillRect/>
+                    </a:stretch>
+                  </pic:blipFill>
+                  <pic:spPr>
+                    <a:xfrm>
+                      <a:off x="0" y="0"/>
+                      <a:ext cx="5486400" cy="6545580"/>
+                    </a:xfrm>
+                    <a:prstGeom prst="rect">
+                      <a:avLst/>
+                    </a:prstGeom>
+                  </pic:spPr>
+                </pic:pic>
+              </a:graphicData>
+            </a:graphic>
+          </wp:inline>
+        </w:drawing>
+      </w:r>
     </w:p>
     <w:sectPr>
       <w:pgSz w:w="12240" w:h="15840"/>
@@ -1328,7 +1636,7 @@
 </file>
 
 <file path=word/numbering.xml><?xml version="1.0" encoding="utf-8"?>
-<w:numbering xmlns:wpc="http://schemas.microsoft.com/office/word/2010/wordprocessingCanvas" xmlns:cx="http://schemas.microsoft.com/office/drawing/2014/chartex" xmlns:cx1="http://schemas.microsoft.com/office/drawing/2015/9/8/chartex" xmlns:cx2="http://schemas.microsoft.com/office/drawing/2015/10/21/chartex" xmlns:cx3="http://schemas.microsoft.com/office/drawing/2016/5/9/chartex" xmlns:cx4="http://schemas.microsoft.com/office/drawing/2016/5/10/chartex" xmlns:cx5="http://schemas.microsoft.com/office/drawing/2016/5/11/chartex" xmlns:cx6="http://schemas.microsoft.com/office/drawing/2016/5/12/chartex" xmlns:cx7="http://schemas.microsoft.com/office/drawing/2016/5/13/chartex" xmlns:cx8="http://schemas.microsoft.com/office/drawing/2016/5/14/chartex" xmlns:mc="http://schemas.openxmlformats.org/markup-compatibility/2006" xmlns:aink="http://schemas.microsoft.com/office/drawing/2016/ink" xmlns:am3d="http://schemas.microsoft.com/office/drawing/2017/model3d" xmlns:o="urn:schemas-microsoft-com:office:office" xmlns:r="http://schemas.openxmlformats.org/officeDocument/2006/relationships" xmlns:m="http://schemas.openxmlformats.org/officeDocument/2006/math" xmlns:v="urn:schemas-microsoft-com:vml" xmlns:wp14="http://schemas.microsoft.com/office/word/2010/wordprocessingDrawing" xmlns:wp="http://schemas.openxmlformats.org/drawingml/2006/wordprocessingDrawing" xmlns:w10="urn:schemas-microsoft-com:office:word" xmlns:w="http://schemas.openxmlformats.org/wordprocessingml/2006/main" xmlns:w14="http://schemas.microsoft.com/office/word/2010/wordml" xmlns:w15="http://schemas.microsoft.com/office/word/2012/wordml" xmlns:w16cex="http://schemas.microsoft.com/office/word/2018/wordml/cex" xmlns:w16cid="http://schemas.microsoft.com/office/word/2016/wordml/cid" xmlns:w16="http://schemas.microsoft.com/office/word/2018/wordml" xmlns:w16sdtdh="http://schemas.microsoft.com/office/word/2020/wordml/sdtdatahash" xmlns:w16se="http://schemas.microsoft.com/office/word/2015/wordml/symex" xmlns:wpg="http://schemas.microsoft.com/office/word/2010/wordprocessingGroup" xmlns:wpi="http://schemas.microsoft.com/office/word/2010/wordprocessingInk" xmlns:wne="http://schemas.microsoft.com/office/word/2006/wordml" xmlns:wps="http://schemas.microsoft.com/office/word/2010/wordprocessingShape" mc:Ignorable="w14 w15 w16se w16cid w16 w16cex w16sdtdh wp14">
+<w:numbering xmlns:wpc="http://schemas.microsoft.com/office/word/2010/wordprocessingCanvas" xmlns:cx="http://schemas.microsoft.com/office/drawing/2014/chartex" xmlns:cx1="http://schemas.microsoft.com/office/drawing/2015/9/8/chartex" xmlns:cx2="http://schemas.microsoft.com/office/drawing/2015/10/21/chartex" xmlns:cx3="http://schemas.microsoft.com/office/drawing/2016/5/9/chartex" xmlns:cx4="http://schemas.microsoft.com/office/drawing/2016/5/10/chartex" xmlns:cx5="http://schemas.microsoft.com/office/drawing/2016/5/11/chartex" xmlns:cx6="http://schemas.microsoft.com/office/drawing/2016/5/12/chartex" xmlns:cx7="http://schemas.microsoft.com/office/drawing/2016/5/13/chartex" xmlns:cx8="http://schemas.microsoft.com/office/drawing/2016/5/14/chartex" xmlns:mc="http://schemas.openxmlformats.org/markup-compatibility/2006" xmlns:aink="http://schemas.microsoft.com/office/drawing/2016/ink" xmlns:am3d="http://schemas.microsoft.com/office/drawing/2017/model3d" xmlns:o="urn:schemas-microsoft-com:office:office" xmlns:oel="http://schemas.microsoft.com/office/2019/extlst" xmlns:r="http://schemas.openxmlformats.org/officeDocument/2006/relationships" xmlns:m="http://schemas.openxmlformats.org/officeDocument/2006/math" xmlns:v="urn:schemas-microsoft-com:vml" xmlns:wp14="http://schemas.microsoft.com/office/word/2010/wordprocessingDrawing" xmlns:wp="http://schemas.openxmlformats.org/drawingml/2006/wordprocessingDrawing" xmlns:w10="urn:schemas-microsoft-com:office:word" xmlns:w="http://schemas.openxmlformats.org/wordprocessingml/2006/main" xmlns:w14="http://schemas.microsoft.com/office/word/2010/wordml" xmlns:w15="http://schemas.microsoft.com/office/word/2012/wordml" xmlns:w16cex="http://schemas.microsoft.com/office/word/2018/wordml/cex" xmlns:w16cid="http://schemas.microsoft.com/office/word/2016/wordml/cid" xmlns:w16="http://schemas.microsoft.com/office/word/2018/wordml" xmlns:w16du="http://schemas.microsoft.com/office/word/2023/wordml/word16du" xmlns:w16sdtdh="http://schemas.microsoft.com/office/word/2020/wordml/sdtdatahash" xmlns:w16se="http://schemas.microsoft.com/office/word/2015/wordml/symex" xmlns:wpg="http://schemas.microsoft.com/office/word/2010/wordprocessingGroup" xmlns:wpi="http://schemas.microsoft.com/office/word/2010/wordprocessingInk" xmlns:wne="http://schemas.microsoft.com/office/word/2006/wordml" xmlns:wps="http://schemas.microsoft.com/office/word/2010/wordprocessingShape" mc:Ignorable="w14 w15 w16se w16cid w16 w16cex w16sdtdh w16du wp14">
   <w:abstractNum w:abstractNumId="0" w15:restartNumberingAfterBreak="0">
     <w:nsid w:val="04002A8F"/>
     <w:multiLevelType w:val="singleLevel"/>
@@ -1689,29 +1997,29 @@
       </w:rPr>
     </w:lvl>
   </w:abstractNum>
-  <w:num w:numId="1">
+  <w:num w:numId="1" w16cid:durableId="1046372170">
     <w:abstractNumId w:val="5"/>
   </w:num>
-  <w:num w:numId="2">
+  <w:num w:numId="2" w16cid:durableId="1174298798">
     <w:abstractNumId w:val="3"/>
   </w:num>
-  <w:num w:numId="3">
+  <w:num w:numId="3" w16cid:durableId="62990537">
     <w:abstractNumId w:val="4"/>
   </w:num>
-  <w:num w:numId="4">
+  <w:num w:numId="4" w16cid:durableId="1808013916">
     <w:abstractNumId w:val="0"/>
   </w:num>
-  <w:num w:numId="5">
+  <w:num w:numId="5" w16cid:durableId="519242107">
     <w:abstractNumId w:val="1"/>
   </w:num>
-  <w:num w:numId="6">
+  <w:num w:numId="6" w16cid:durableId="111561539">
     <w:abstractNumId w:val="2"/>
   </w:num>
 </w:numbering>
 </file>
 
 <file path=word/styles.xml><?xml version="1.0" encoding="utf-8"?>
-<w:styles xmlns:mc="http://schemas.openxmlformats.org/markup-compatibility/2006" xmlns:r="http://schemas.openxmlformats.org/officeDocument/2006/relationships" xmlns:w="http://schemas.openxmlformats.org/wordprocessingml/2006/main" xmlns:w14="http://schemas.microsoft.com/office/word/2010/wordml" xmlns:w15="http://schemas.microsoft.com/office/word/2012/wordml" xmlns:w16cex="http://schemas.microsoft.com/office/word/2018/wordml/cex" xmlns:w16cid="http://schemas.microsoft.com/office/word/2016/wordml/cid" xmlns:w16="http://schemas.microsoft.com/office/word/2018/wordml" xmlns:w16sdtdh="http://schemas.microsoft.com/office/word/2020/wordml/sdtdatahash" xmlns:w16se="http://schemas.microsoft.com/office/word/2015/wordml/symex" mc:Ignorable="w14 w15 w16se w16cid w16 w16cex w16sdtdh">
+<w:styles xmlns:mc="http://schemas.openxmlformats.org/markup-compatibility/2006" xmlns:r="http://schemas.openxmlformats.org/officeDocument/2006/relationships" xmlns:w="http://schemas.openxmlformats.org/wordprocessingml/2006/main" xmlns:w14="http://schemas.microsoft.com/office/word/2010/wordml" xmlns:w15="http://schemas.microsoft.com/office/word/2012/wordml" xmlns:w16cex="http://schemas.microsoft.com/office/word/2018/wordml/cex" xmlns:w16cid="http://schemas.microsoft.com/office/word/2016/wordml/cid" xmlns:w16="http://schemas.microsoft.com/office/word/2018/wordml" xmlns:w16du="http://schemas.microsoft.com/office/word/2023/wordml/word16du" xmlns:w16sdtdh="http://schemas.microsoft.com/office/word/2020/wordml/sdtdatahash" xmlns:w16se="http://schemas.microsoft.com/office/word/2015/wordml/symex" mc:Ignorable="w14 w15 w16se w16cid w16 w16cex w16sdtdh w16du">
   <w:docDefaults>
     <w:rPrDefault>
       <w:rPr>
@@ -1829,6 +2137,7 @@
     <w:lsdException w:name="HTML Sample" w:semiHidden="1" w:unhideWhenUsed="1"/>
     <w:lsdException w:name="HTML Typewriter" w:semiHidden="1" w:unhideWhenUsed="1"/>
     <w:lsdException w:name="HTML Variable" w:semiHidden="1" w:unhideWhenUsed="1"/>
+    <w:lsdException w:name="Normal Table" w:semiHidden="1" w:unhideWhenUsed="1"/>
     <w:lsdException w:name="annotation subject" w:semiHidden="1" w:unhideWhenUsed="1"/>
     <w:lsdException w:name="No List" w:semiHidden="1" w:unhideWhenUsed="1"/>
     <w:lsdException w:name="Outline List 1" w:semiHidden="1" w:unhideWhenUsed="1"/>
@@ -1875,8 +2184,10 @@
     <w:lsdException w:name="Table Subtle 2" w:semiHidden="1" w:unhideWhenUsed="1"/>
     <w:lsdException w:name="Table Web 1" w:semiHidden="1" w:unhideWhenUsed="1"/>
     <w:lsdException w:name="Table Web 2" w:semiHidden="1" w:unhideWhenUsed="1"/>
+    <w:lsdException w:name="Table Web 3" w:semiHidden="1" w:unhideWhenUsed="1"/>
     <w:lsdException w:name="Balloon Text" w:semiHidden="1" w:unhideWhenUsed="1"/>
     <w:lsdException w:name="Table Grid" w:uiPriority="59"/>
+    <w:lsdException w:name="Table Theme" w:semiHidden="1" w:unhideWhenUsed="1"/>
     <w:lsdException w:name="Placeholder Text" w:semiHidden="1"/>
     <w:lsdException w:name="No Spacing" w:uiPriority="1" w:qFormat="1"/>
     <w:lsdException w:name="Light Shading" w:uiPriority="60"/>

</xml_diff>